<commit_message>
working on INFO rn
</commit_message>
<xml_diff>
--- a/CS481/honours/DiceWars/Documentation.docx
+++ b/CS481/honours/DiceWars/Documentation.docx
@@ -3,47 +3,663 @@
 <w:document xmlns:wpc="http://schemas.microsoft.com/office/word/2010/wordprocessingCanvas" xmlns:cx="http://schemas.microsoft.com/office/drawing/2014/chartex" xmlns:cx1="http://schemas.microsoft.com/office/drawing/2015/9/8/chartex" xmlns:cx2="http://schemas.microsoft.com/office/drawing/2015/10/21/chartex" xmlns:cx3="http://schemas.microsoft.com/office/drawing/2016/5/9/chartex" xmlns:cx4="http://schemas.microsoft.com/office/drawing/2016/5/10/chartex" xmlns:cx5="http://schemas.microsoft.com/office/drawing/2016/5/11/chartex" xmlns:cx6="http://schemas.microsoft.com/office/drawing/2016/5/12/chartex" xmlns:cx7="http://schemas.microsoft.com/office/drawing/2016/5/13/chartex" xmlns:cx8="http://schemas.microsoft.com/office/drawing/2016/5/14/chartex" xmlns:mc="http://schemas.openxmlformats.org/markup-compatibility/2006" xmlns:aink="http://schemas.microsoft.com/office/drawing/2016/ink" xmlns:am3d="http://schemas.microsoft.com/office/drawing/2017/model3d" xmlns:o="urn:schemas-microsoft-com:office:office" xmlns:r="http://schemas.openxmlformats.org/officeDocument/2006/relationships" xmlns:m="http://schemas.openxmlformats.org/officeDocument/2006/math" xmlns:v="urn:schemas-microsoft-com:vml" xmlns:wp14="http://schemas.microsoft.com/office/word/2010/wordprocessingDrawing" xmlns:wp="http://schemas.openxmlformats.org/drawingml/2006/wordprocessingDrawing" xmlns:w10="urn:schemas-microsoft-com:office:word" xmlns:w="http://schemas.openxmlformats.org/wordprocessingml/2006/main" xmlns:w14="http://schemas.microsoft.com/office/word/2010/wordml" xmlns:w15="http://schemas.microsoft.com/office/word/2012/wordml" xmlns:w16cex="http://schemas.microsoft.com/office/word/2018/wordml/cex" xmlns:w16cid="http://schemas.microsoft.com/office/word/2016/wordml/cid" xmlns:w16="http://schemas.microsoft.com/office/word/2018/wordml" xmlns:w16se="http://schemas.microsoft.com/office/word/2015/wordml/symex" xmlns:wpg="http://schemas.microsoft.com/office/word/2010/wordprocessingGroup" xmlns:wpi="http://schemas.microsoft.com/office/word/2010/wordprocessingInk" xmlns:wne="http://schemas.microsoft.com/office/word/2006/wordml" xmlns:wps="http://schemas.microsoft.com/office/word/2010/wordprocessingShape" mc:Ignorable="w14 w15 w16se w16cid w16 w16cex wp14">
   <w:body>
     <w:p>
-      <w:r>
+      <w:pPr>
+        <w:spacing w:line="480" w:lineRule="auto"/>
+        <w:rPr>
+          <w:rFonts w:ascii="Cambria" w:hAnsi="Cambria"/>
+          <w:sz w:val="24"/>
+          <w:szCs w:val="24"/>
+        </w:rPr>
+      </w:pPr>
+      <w:r>
+        <w:rPr>
+          <w:rFonts w:ascii="Cambria" w:hAnsi="Cambria"/>
+          <w:sz w:val="24"/>
+          <w:szCs w:val="24"/>
+        </w:rPr>
         <w:t>Prakhar Saxena</w:t>
       </w:r>
     </w:p>
     <w:p>
-      <w:r>
-        <w:t xml:space="preserve">Professor Jeffrey </w:t>
-      </w:r>
-      <w:proofErr w:type="spellStart"/>
-      <w:r>
-        <w:t>Popyack</w:t>
-      </w:r>
-      <w:proofErr w:type="spellEnd"/>
-    </w:p>
-    <w:p>
-      <w:r>
+      <w:pPr>
+        <w:spacing w:line="480" w:lineRule="auto"/>
+        <w:rPr>
+          <w:rFonts w:ascii="Cambria" w:hAnsi="Cambria"/>
+          <w:sz w:val="24"/>
+          <w:szCs w:val="24"/>
+        </w:rPr>
+      </w:pPr>
+      <w:r>
+        <w:rPr>
+          <w:rFonts w:ascii="Cambria" w:hAnsi="Cambria"/>
+          <w:sz w:val="24"/>
+          <w:szCs w:val="24"/>
+        </w:rPr>
+        <w:t>Professor Jeffrey Popyack</w:t>
+      </w:r>
+    </w:p>
+    <w:p>
+      <w:pPr>
+        <w:spacing w:line="480" w:lineRule="auto"/>
+        <w:rPr>
+          <w:rFonts w:ascii="Cambria" w:hAnsi="Cambria"/>
+          <w:sz w:val="24"/>
+          <w:szCs w:val="24"/>
+        </w:rPr>
+      </w:pPr>
+      <w:r>
+        <w:rPr>
+          <w:rFonts w:ascii="Cambria" w:hAnsi="Cambria"/>
+          <w:sz w:val="24"/>
+          <w:szCs w:val="24"/>
+        </w:rPr>
         <w:t>CS 481 – 001</w:t>
       </w:r>
     </w:p>
     <w:p>
-      <w:r>
+      <w:pPr>
+        <w:spacing w:line="480" w:lineRule="auto"/>
+        <w:rPr>
+          <w:rFonts w:ascii="Cambria" w:hAnsi="Cambria"/>
+          <w:sz w:val="24"/>
+          <w:szCs w:val="24"/>
+        </w:rPr>
+      </w:pPr>
+      <w:r>
+        <w:rPr>
+          <w:rFonts w:ascii="Cambria" w:hAnsi="Cambria"/>
+          <w:sz w:val="24"/>
+          <w:szCs w:val="24"/>
+        </w:rPr>
         <w:t>May 04, 2020</w:t>
       </w:r>
     </w:p>
     <w:p>
       <w:pPr>
+        <w:spacing w:line="480" w:lineRule="auto"/>
         <w:jc w:val="center"/>
-      </w:pPr>
-      <w:r>
+        <w:rPr>
+          <w:rFonts w:ascii="Cambria" w:hAnsi="Cambria"/>
+          <w:sz w:val="24"/>
+          <w:szCs w:val="24"/>
+        </w:rPr>
+      </w:pPr>
+      <w:r>
+        <w:rPr>
+          <w:rFonts w:ascii="Cambria" w:hAnsi="Cambria"/>
+          <w:sz w:val="24"/>
+          <w:szCs w:val="24"/>
+        </w:rPr>
         <w:t>Honours Project</w:t>
       </w:r>
     </w:p>
     <w:p>
-      <w:r>
-        <w:t>Risk:</w:t>
-      </w:r>
-    </w:p>
-    <w:p>
-      <w:r>
+      <w:pPr>
+        <w:spacing w:line="480" w:lineRule="auto"/>
+        <w:rPr>
+          <w:rFonts w:ascii="Cambria" w:hAnsi="Cambria"/>
+          <w:sz w:val="24"/>
+          <w:szCs w:val="24"/>
+        </w:rPr>
+      </w:pPr>
+      <w:r>
+        <w:rPr>
+          <w:rFonts w:ascii="Cambria" w:hAnsi="Cambria"/>
+          <w:sz w:val="24"/>
+          <w:szCs w:val="24"/>
+        </w:rPr>
+        <w:t>Dice Wars</w:t>
+      </w:r>
+    </w:p>
+    <w:p>
+      <w:pPr>
+        <w:spacing w:line="480" w:lineRule="auto"/>
+        <w:rPr>
+          <w:rFonts w:ascii="Cambria" w:hAnsi="Cambria"/>
+          <w:sz w:val="24"/>
+          <w:szCs w:val="24"/>
+        </w:rPr>
+      </w:pPr>
+      <w:r>
+        <w:rPr>
+          <w:rFonts w:ascii="Cambria" w:hAnsi="Cambria"/>
+          <w:sz w:val="24"/>
+          <w:szCs w:val="24"/>
+        </w:rPr>
         <w:tab/>
         <w:t xml:space="preserve">Risk is a strategy board game, extremely popular </w:t>
+      </w:r>
+      <w:r>
+        <w:rPr>
+          <w:rFonts w:ascii="Cambria" w:hAnsi="Cambria"/>
+          <w:sz w:val="24"/>
+          <w:szCs w:val="24"/>
+        </w:rPr>
+        <w:t>among families. The motive of the game is to conquest the entire political map on the board.</w:t>
+      </w:r>
+    </w:p>
+    <w:p>
+      <w:pPr>
+        <w:spacing w:line="480" w:lineRule="auto"/>
+        <w:rPr>
+          <w:rFonts w:ascii="Cambria" w:hAnsi="Cambria"/>
+          <w:sz w:val="24"/>
+          <w:szCs w:val="24"/>
+        </w:rPr>
+      </w:pPr>
+      <w:r>
+        <w:rPr>
+          <w:rFonts w:ascii="Cambria" w:hAnsi="Cambria"/>
+          <w:sz w:val="24"/>
+          <w:szCs w:val="24"/>
+        </w:rPr>
+        <w:tab/>
+        <w:t>How is this related to this Honours project?</w:t>
+      </w:r>
+    </w:p>
+    <w:p>
+      <w:pPr>
+        <w:spacing w:line="480" w:lineRule="auto"/>
+        <w:rPr>
+          <w:rFonts w:ascii="Cambria" w:hAnsi="Cambria"/>
+          <w:sz w:val="24"/>
+          <w:szCs w:val="24"/>
+        </w:rPr>
+      </w:pPr>
+      <w:r>
+        <w:rPr>
+          <w:rFonts w:ascii="Cambria" w:hAnsi="Cambria"/>
+          <w:sz w:val="24"/>
+          <w:szCs w:val="24"/>
+        </w:rPr>
+        <w:tab/>
+        <w:t xml:space="preserve">Dice Wars, the game that </w:t>
+      </w:r>
+      <w:r>
+        <w:rPr>
+          <w:rFonts w:ascii="Cambria" w:hAnsi="Cambria"/>
+          <w:sz w:val="24"/>
+          <w:szCs w:val="24"/>
+        </w:rPr>
+        <w:t>I have</w:t>
+      </w:r>
+      <w:r>
+        <w:rPr>
+          <w:rFonts w:ascii="Cambria" w:hAnsi="Cambria"/>
+          <w:sz w:val="24"/>
+          <w:szCs w:val="24"/>
+        </w:rPr>
+        <w:t xml:space="preserve"> implemented is similar to risk, but a much shorter game, obviously depending on the number of players.</w:t>
+      </w:r>
+    </w:p>
+    <w:p>
+      <w:pPr>
+        <w:spacing w:line="480" w:lineRule="auto"/>
+        <w:rPr>
+          <w:rFonts w:ascii="Cambria" w:hAnsi="Cambria"/>
+          <w:sz w:val="24"/>
+          <w:szCs w:val="24"/>
+        </w:rPr>
+      </w:pPr>
+      <w:r>
+        <w:rPr>
+          <w:rFonts w:ascii="Cambria" w:hAnsi="Cambria"/>
+          <w:sz w:val="24"/>
+          <w:szCs w:val="24"/>
+        </w:rPr>
+        <w:tab/>
+        <w:t>Each region contains a stack of 6-sided dice which equate to relative power of the player. In this implementation, each player starts with just 1 die in their regions.</w:t>
+      </w:r>
+    </w:p>
+    <w:p>
+      <w:pPr>
+        <w:spacing w:line="480" w:lineRule="auto"/>
+        <w:rPr>
+          <w:rFonts w:ascii="Cambria" w:hAnsi="Cambria"/>
+          <w:sz w:val="24"/>
+          <w:szCs w:val="24"/>
+        </w:rPr>
+      </w:pPr>
+      <w:r>
+        <w:rPr>
+          <w:rFonts w:ascii="Cambria" w:hAnsi="Cambria"/>
+          <w:sz w:val="24"/>
+          <w:szCs w:val="24"/>
+        </w:rPr>
+        <w:tab/>
+        <w:t>On a player’s turn, the player has the choice to challenge any other player, who has a stack of dice in a neighbouring region. This challenge is resolved when each player rolls their dice, and the player with the higher total wins, that round. If</w:t>
+      </w:r>
+      <w:r>
+        <w:rPr>
+          <w:rFonts w:ascii="Cambria" w:hAnsi="Cambria"/>
+          <w:sz w:val="24"/>
+          <w:szCs w:val="24"/>
+        </w:rPr>
+        <w:t xml:space="preserve"> there is a tie, then </w:t>
+      </w:r>
+      <w:r>
+        <w:rPr>
+          <w:rFonts w:ascii="Cambria" w:hAnsi="Cambria"/>
+          <w:sz w:val="24"/>
+          <w:szCs w:val="24"/>
+        </w:rPr>
+        <w:t>it is</w:t>
+      </w:r>
+      <w:r>
+        <w:rPr>
+          <w:rFonts w:ascii="Cambria" w:hAnsi="Cambria"/>
+          <w:sz w:val="24"/>
+          <w:szCs w:val="24"/>
+        </w:rPr>
+        <w:t xml:space="preserve"> settle</w:t>
+      </w:r>
+      <w:r>
+        <w:rPr>
+          <w:rFonts w:ascii="Cambria" w:hAnsi="Cambria"/>
+          <w:sz w:val="24"/>
+          <w:szCs w:val="24"/>
+        </w:rPr>
+        <w:t>d</w:t>
+      </w:r>
+      <w:r>
+        <w:rPr>
+          <w:rFonts w:ascii="Cambria" w:hAnsi="Cambria"/>
+          <w:sz w:val="24"/>
+          <w:szCs w:val="24"/>
+        </w:rPr>
+        <w:t xml:space="preserve"> in the favour of the defender, not the attacker. The objective of the game, like Risk, is total global domination, or in this case total board domination.</w:t>
+      </w:r>
+    </w:p>
+    <w:p>
+      <w:pPr>
+        <w:tabs>
+          <w:tab w:val="left" w:pos="2403"/>
+        </w:tabs>
+        <w:spacing w:line="480" w:lineRule="auto"/>
+        <w:rPr>
+          <w:rFonts w:ascii="Cambria" w:hAnsi="Cambria"/>
+          <w:sz w:val="24"/>
+          <w:szCs w:val="24"/>
+        </w:rPr>
+      </w:pPr>
+      <w:r>
+        <w:rPr>
+          <w:rFonts w:ascii="Cambria" w:hAnsi="Cambria"/>
+          <w:sz w:val="24"/>
+          <w:szCs w:val="24"/>
+        </w:rPr>
+        <w:t>Implementation</w:t>
+      </w:r>
+    </w:p>
+    <w:p>
+      <w:pPr>
+        <w:spacing w:line="480" w:lineRule="auto"/>
+        <w:rPr>
+          <w:rFonts w:ascii="Cambria" w:hAnsi="Cambria"/>
+          <w:sz w:val="24"/>
+          <w:szCs w:val="24"/>
+        </w:rPr>
+      </w:pPr>
+      <w:r>
+        <w:rPr>
+          <w:rFonts w:ascii="Cambria" w:hAnsi="Cambria"/>
+          <w:sz w:val="24"/>
+          <w:szCs w:val="24"/>
+        </w:rPr>
+        <w:t>UI</w:t>
+      </w:r>
+    </w:p>
+    <w:p>
+      <w:pPr>
+        <w:spacing w:line="480" w:lineRule="auto"/>
+        <w:rPr>
+          <w:rFonts w:ascii="Cambria" w:hAnsi="Cambria"/>
+          <w:sz w:val="24"/>
+          <w:szCs w:val="24"/>
+        </w:rPr>
+      </w:pPr>
+      <w:r>
+        <w:rPr>
+          <w:rFonts w:ascii="Cambria" w:hAnsi="Cambria"/>
+          <w:sz w:val="24"/>
+          <w:szCs w:val="24"/>
+        </w:rPr>
+        <w:lastRenderedPageBreak/>
+        <w:tab/>
+        <w:t>My initial thoughts were to create a superficial C</w:t>
+      </w:r>
+      <w:r>
+        <w:rPr>
+          <w:rFonts w:ascii="Cambria" w:hAnsi="Cambria"/>
+          <w:sz w:val="24"/>
+          <w:szCs w:val="24"/>
+        </w:rPr>
+        <w:t>UI on terminal, but I was</w:t>
+      </w:r>
+      <w:r>
+        <w:rPr>
+          <w:rFonts w:ascii="Cambria" w:hAnsi="Cambria"/>
+          <w:sz w:val="24"/>
+          <w:szCs w:val="24"/>
+        </w:rPr>
+        <w:t xml:space="preserve"> </w:t>
+      </w:r>
+      <w:r>
+        <w:rPr>
+          <w:rFonts w:ascii="Cambria" w:hAnsi="Cambria"/>
+          <w:sz w:val="24"/>
+          <w:szCs w:val="24"/>
+        </w:rPr>
+        <w:t>n</w:t>
+      </w:r>
+      <w:r>
+        <w:rPr>
+          <w:rFonts w:ascii="Cambria" w:hAnsi="Cambria"/>
+          <w:sz w:val="24"/>
+          <w:szCs w:val="24"/>
+        </w:rPr>
+        <w:t>o</w:t>
+      </w:r>
+      <w:r>
+        <w:rPr>
+          <w:rFonts w:ascii="Cambria" w:hAnsi="Cambria"/>
+          <w:sz w:val="24"/>
+          <w:szCs w:val="24"/>
+        </w:rPr>
+        <w:t>t convinced that it was the way to go, because all of the web examples that I saw online had many elements of colours and animation in them.</w:t>
+      </w:r>
+    </w:p>
+    <w:p>
+      <w:pPr>
+        <w:spacing w:line="480" w:lineRule="auto"/>
+        <w:rPr>
+          <w:rFonts w:ascii="Cambria" w:hAnsi="Cambria"/>
+          <w:sz w:val="24"/>
+          <w:szCs w:val="24"/>
+        </w:rPr>
+      </w:pPr>
+      <w:r>
+        <w:rPr>
+          <w:rFonts w:ascii="Cambria" w:hAnsi="Cambria"/>
+          <w:sz w:val="24"/>
+          <w:szCs w:val="24"/>
+        </w:rPr>
+        <w:tab/>
+        <w:t xml:space="preserve">I did not implement any animations, except for changing of the colours in the map. There only a few basic actions I let a user make: Left-click, Right-click and Esc. </w:t>
+      </w:r>
+      <w:r>
+        <w:rPr>
+          <w:rFonts w:ascii="Cambria" w:hAnsi="Cambria"/>
+          <w:sz w:val="24"/>
+          <w:szCs w:val="24"/>
+        </w:rPr>
+        <w:t>The start up screen does give you the quick instructions as to what these actions are and do.</w:t>
+      </w:r>
+    </w:p>
+    <w:p>
+      <w:pPr>
+        <w:spacing w:line="480" w:lineRule="auto"/>
+        <w:rPr>
+          <w:rFonts w:ascii="Cambria" w:hAnsi="Cambria"/>
+          <w:sz w:val="24"/>
+          <w:szCs w:val="24"/>
+        </w:rPr>
+      </w:pPr>
+    </w:p>
+    <w:p>
+      <w:pPr>
+        <w:spacing w:line="480" w:lineRule="auto"/>
+        <w:rPr>
+          <w:rFonts w:ascii="Cambria" w:hAnsi="Cambria"/>
+          <w:sz w:val="24"/>
+          <w:szCs w:val="24"/>
+        </w:rPr>
+      </w:pPr>
+      <w:r>
+        <w:rPr>
+          <w:rFonts w:ascii="Cambria" w:hAnsi="Cambria"/>
+          <w:sz w:val="24"/>
+          <w:szCs w:val="24"/>
+        </w:rPr>
+        <w:t>System</w:t>
+      </w:r>
+      <w:r>
+        <w:rPr>
+          <w:rFonts w:ascii="Cambria" w:hAnsi="Cambria"/>
+          <w:sz w:val="24"/>
+          <w:szCs w:val="24"/>
+        </w:rPr>
+        <w:t xml:space="preserve"> Requirements</w:t>
+      </w:r>
+    </w:p>
+    <w:p>
+      <w:pPr>
+        <w:pStyle w:val="ListParagraph"/>
+        <w:numPr>
+          <w:ilvl w:val="0"/>
+          <w:numId w:val="1"/>
+        </w:numPr>
+        <w:spacing w:line="480" w:lineRule="auto"/>
+        <w:rPr>
+          <w:rFonts w:ascii="Cambria" w:hAnsi="Cambria"/>
+          <w:sz w:val="24"/>
+          <w:szCs w:val="24"/>
+        </w:rPr>
+      </w:pPr>
+      <w:r>
+        <w:rPr>
+          <w:rFonts w:ascii="Cambria" w:hAnsi="Cambria"/>
+          <w:sz w:val="24"/>
+          <w:szCs w:val="24"/>
+        </w:rPr>
+        <w:t>Python 2</w:t>
+      </w:r>
+    </w:p>
+    <w:p>
+      <w:pPr>
+        <w:pStyle w:val="ListParagraph"/>
+        <w:numPr>
+          <w:ilvl w:val="0"/>
+          <w:numId w:val="1"/>
+        </w:numPr>
+        <w:spacing w:line="480" w:lineRule="auto"/>
+        <w:rPr>
+          <w:rFonts w:ascii="Cambria" w:hAnsi="Cambria"/>
+          <w:sz w:val="24"/>
+          <w:szCs w:val="24"/>
+        </w:rPr>
+      </w:pPr>
+      <w:r>
+        <w:rPr>
+          <w:rFonts w:ascii="Cambria" w:hAnsi="Cambria"/>
+          <w:sz w:val="24"/>
+          <w:szCs w:val="24"/>
+        </w:rPr>
+        <w:t>Python pip package: pygame</w:t>
+      </w:r>
+      <w:r>
+        <w:rPr>
+          <w:rFonts w:ascii="Cambria" w:hAnsi="Cambria"/>
+          <w:sz w:val="24"/>
+          <w:szCs w:val="24"/>
+        </w:rPr>
+        <w:t xml:space="preserve"> //you can do pip install pygame</w:t>
+      </w:r>
+    </w:p>
+    <w:p>
+      <w:pPr>
+        <w:spacing w:line="480" w:lineRule="auto"/>
+        <w:rPr>
+          <w:rFonts w:ascii="Cambria" w:hAnsi="Cambria"/>
+          <w:sz w:val="24"/>
+          <w:szCs w:val="24"/>
+        </w:rPr>
+      </w:pPr>
+      <w:r>
+        <w:rPr>
+          <w:rFonts w:ascii="Cambria" w:hAnsi="Cambria"/>
+          <w:sz w:val="24"/>
+          <w:szCs w:val="24"/>
+        </w:rPr>
+        <w:t>Running it..</w:t>
+      </w:r>
+    </w:p>
+    <w:p>
+      <w:pPr>
+        <w:spacing w:line="480" w:lineRule="auto"/>
+        <w:rPr>
+          <w:rFonts w:ascii="Cambria" w:hAnsi="Cambria"/>
+          <w:sz w:val="24"/>
+          <w:szCs w:val="24"/>
+        </w:rPr>
+      </w:pPr>
+      <w:r>
+        <w:rPr>
+          <w:rFonts w:ascii="Cambria" w:hAnsi="Cambria"/>
+          <w:sz w:val="24"/>
+          <w:szCs w:val="24"/>
+        </w:rPr>
+        <w:t>The user is required to launch the game using: ‘python run_game.py’</w:t>
+      </w:r>
+    </w:p>
+    <w:p>
+      <w:pPr>
+        <w:spacing w:line="480" w:lineRule="auto"/>
+        <w:rPr>
+          <w:rFonts w:ascii="Cambria" w:hAnsi="Cambria"/>
+          <w:sz w:val="24"/>
+          <w:szCs w:val="24"/>
+        </w:rPr>
+      </w:pPr>
+      <w:r>
+        <w:rPr>
+          <w:rFonts w:ascii="Cambria" w:hAnsi="Cambria"/>
+          <w:sz w:val="24"/>
+          <w:szCs w:val="24"/>
+        </w:rPr>
+        <w:t xml:space="preserve">This should open a game window with the heading Dice War. </w:t>
+      </w:r>
+    </w:p>
+    <w:p>
+      <w:pPr>
+        <w:spacing w:line="480" w:lineRule="auto"/>
+        <w:rPr>
+          <w:rFonts w:ascii="Cambria" w:hAnsi="Cambria"/>
+          <w:sz w:val="24"/>
+          <w:szCs w:val="24"/>
+        </w:rPr>
+      </w:pPr>
+      <w:r>
+        <w:rPr>
+          <w:rFonts w:ascii="Cambria" w:hAnsi="Cambria"/>
+          <w:sz w:val="24"/>
+          <w:szCs w:val="24"/>
+        </w:rPr>
+        <w:t xml:space="preserve">The user can change the number of players by clicking on the number next to it. </w:t>
+      </w:r>
+    </w:p>
+    <w:p>
+      <w:pPr>
+        <w:spacing w:line="480" w:lineRule="auto"/>
+        <w:rPr>
+          <w:rFonts w:ascii="Cambria" w:hAnsi="Cambria"/>
+          <w:sz w:val="24"/>
+          <w:szCs w:val="24"/>
+        </w:rPr>
+      </w:pPr>
+      <w:r>
+        <w:rPr>
+          <w:noProof/>
+        </w:rPr>
+        <w:lastRenderedPageBreak/>
+        <w:drawing>
+          <wp:inline distT="0" distB="0" distL="0" distR="0" wp14:anchorId="316E7278" wp14:editId="790D0AFF">
+            <wp:extent cx="5360276" cy="4206385"/>
+            <wp:effectExtent l="0" t="0" r="0" b="3810"/>
+            <wp:docPr id="1" name="Picture 1"/>
+            <wp:cNvGraphicFramePr>
+              <a:graphicFrameLocks xmlns:a="http://schemas.openxmlformats.org/drawingml/2006/main" noChangeAspect="1"/>
+            </wp:cNvGraphicFramePr>
+            <a:graphic xmlns:a="http://schemas.openxmlformats.org/drawingml/2006/main">
+              <a:graphicData uri="http://schemas.openxmlformats.org/drawingml/2006/picture">
+                <pic:pic xmlns:pic="http://schemas.openxmlformats.org/drawingml/2006/picture">
+                  <pic:nvPicPr>
+                    <pic:cNvPr id="1" name=""/>
+                    <pic:cNvPicPr/>
+                  </pic:nvPicPr>
+                  <pic:blipFill>
+                    <a:blip r:embed="rId5"/>
+                    <a:stretch>
+                      <a:fillRect/>
+                    </a:stretch>
+                  </pic:blipFill>
+                  <pic:spPr>
+                    <a:xfrm>
+                      <a:off x="0" y="0"/>
+                      <a:ext cx="5363445" cy="4208872"/>
+                    </a:xfrm>
+                    <a:prstGeom prst="rect">
+                      <a:avLst/>
+                    </a:prstGeom>
+                  </pic:spPr>
+                </pic:pic>
+              </a:graphicData>
+            </a:graphic>
+          </wp:inline>
+        </w:drawing>
+      </w:r>
+    </w:p>
+    <w:p>
+      <w:pPr>
+        <w:tabs>
+          <w:tab w:val="left" w:pos="2721"/>
+        </w:tabs>
+        <w:spacing w:line="480" w:lineRule="auto"/>
+        <w:rPr>
+          <w:rFonts w:ascii="Cambria" w:hAnsi="Cambria"/>
+          <w:sz w:val="24"/>
+          <w:szCs w:val="24"/>
+        </w:rPr>
+      </w:pPr>
+      <w:r>
+        <w:rPr>
+          <w:noProof/>
+        </w:rPr>
+        <w:drawing>
+          <wp:inline distT="0" distB="0" distL="0" distR="0" wp14:anchorId="0A2746A9" wp14:editId="4D10E7E9">
+            <wp:extent cx="5218517" cy="4114800"/>
+            <wp:effectExtent l="0" t="0" r="1270" b="0"/>
+            <wp:docPr id="2" name="Picture 2"/>
+            <wp:cNvGraphicFramePr>
+              <a:graphicFrameLocks xmlns:a="http://schemas.openxmlformats.org/drawingml/2006/main" noChangeAspect="1"/>
+            </wp:cNvGraphicFramePr>
+            <a:graphic xmlns:a="http://schemas.openxmlformats.org/drawingml/2006/main">
+              <a:graphicData uri="http://schemas.openxmlformats.org/drawingml/2006/picture">
+                <pic:pic xmlns:pic="http://schemas.openxmlformats.org/drawingml/2006/picture">
+                  <pic:nvPicPr>
+                    <pic:cNvPr id="1" name=""/>
+                    <pic:cNvPicPr/>
+                  </pic:nvPicPr>
+                  <pic:blipFill>
+                    <a:blip r:embed="rId6"/>
+                    <a:stretch>
+                      <a:fillRect/>
+                    </a:stretch>
+                  </pic:blipFill>
+                  <pic:spPr>
+                    <a:xfrm>
+                      <a:off x="0" y="0"/>
+                      <a:ext cx="5224559" cy="4119564"/>
+                    </a:xfrm>
+                    <a:prstGeom prst="rect">
+                      <a:avLst/>
+                    </a:prstGeom>
+                  </pic:spPr>
+                </pic:pic>
+              </a:graphicData>
+            </a:graphic>
+          </wp:inline>
+        </w:drawing>
       </w:r>
     </w:p>
     <w:sectPr>
@@ -54,6 +670,127 @@
     </w:sectPr>
   </w:body>
 </w:document>
+</file>
+
+<file path=word/numbering.xml><?xml version="1.0" encoding="utf-8"?>
+<w:numbering xmlns:wpc="http://schemas.microsoft.com/office/word/2010/wordprocessingCanvas" xmlns:cx="http://schemas.microsoft.com/office/drawing/2014/chartex" xmlns:cx1="http://schemas.microsoft.com/office/drawing/2015/9/8/chartex" xmlns:cx2="http://schemas.microsoft.com/office/drawing/2015/10/21/chartex" xmlns:cx3="http://schemas.microsoft.com/office/drawing/2016/5/9/chartex" xmlns:cx4="http://schemas.microsoft.com/office/drawing/2016/5/10/chartex" xmlns:cx5="http://schemas.microsoft.com/office/drawing/2016/5/11/chartex" xmlns:cx6="http://schemas.microsoft.com/office/drawing/2016/5/12/chartex" xmlns:cx7="http://schemas.microsoft.com/office/drawing/2016/5/13/chartex" xmlns:cx8="http://schemas.microsoft.com/office/drawing/2016/5/14/chartex" xmlns:mc="http://schemas.openxmlformats.org/markup-compatibility/2006" xmlns:aink="http://schemas.microsoft.com/office/drawing/2016/ink" xmlns:am3d="http://schemas.microsoft.com/office/drawing/2017/model3d" xmlns:o="urn:schemas-microsoft-com:office:office" xmlns:r="http://schemas.openxmlformats.org/officeDocument/2006/relationships" xmlns:m="http://schemas.openxmlformats.org/officeDocument/2006/math" xmlns:v="urn:schemas-microsoft-com:vml" xmlns:wp14="http://schemas.microsoft.com/office/word/2010/wordprocessingDrawing" xmlns:wp="http://schemas.openxmlformats.org/drawingml/2006/wordprocessingDrawing" xmlns:w10="urn:schemas-microsoft-com:office:word" xmlns:w="http://schemas.openxmlformats.org/wordprocessingml/2006/main" xmlns:w14="http://schemas.microsoft.com/office/word/2010/wordml" xmlns:w15="http://schemas.microsoft.com/office/word/2012/wordml" xmlns:w16cex="http://schemas.microsoft.com/office/word/2018/wordml/cex" xmlns:w16cid="http://schemas.microsoft.com/office/word/2016/wordml/cid" xmlns:w16="http://schemas.microsoft.com/office/word/2018/wordml" xmlns:w16se="http://schemas.microsoft.com/office/word/2015/wordml/symex" xmlns:wpg="http://schemas.microsoft.com/office/word/2010/wordprocessingGroup" xmlns:wpi="http://schemas.microsoft.com/office/word/2010/wordprocessingInk" xmlns:wne="http://schemas.microsoft.com/office/word/2006/wordml" xmlns:wps="http://schemas.microsoft.com/office/word/2010/wordprocessingShape" mc:Ignorable="w14 w15 w16se w16cid w16 w16cex wp14">
+  <w:abstractNum w:abstractNumId="0" w15:restartNumberingAfterBreak="0">
+    <w:nsid w:val="7C7D0ED0"/>
+    <w:multiLevelType w:val="hybridMultilevel"/>
+    <w:tmpl w:val="D8B060E0"/>
+    <w:lvl w:ilvl="0" w:tplc="08090001">
+      <w:start w:val="1"/>
+      <w:numFmt w:val="bullet"/>
+      <w:lvlText w:val=""/>
+      <w:lvlJc w:val="left"/>
+      <w:pPr>
+        <w:ind w:left="720" w:hanging="360"/>
+      </w:pPr>
+      <w:rPr>
+        <w:rFonts w:ascii="Symbol" w:hAnsi="Symbol" w:hint="default"/>
+      </w:rPr>
+    </w:lvl>
+    <w:lvl w:ilvl="1" w:tplc="08090003" w:tentative="1">
+      <w:start w:val="1"/>
+      <w:numFmt w:val="bullet"/>
+      <w:lvlText w:val="o"/>
+      <w:lvlJc w:val="left"/>
+      <w:pPr>
+        <w:ind w:left="1440" w:hanging="360"/>
+      </w:pPr>
+      <w:rPr>
+        <w:rFonts w:ascii="Courier New" w:hAnsi="Courier New" w:cs="Courier New" w:hint="default"/>
+      </w:rPr>
+    </w:lvl>
+    <w:lvl w:ilvl="2" w:tplc="08090005" w:tentative="1">
+      <w:start w:val="1"/>
+      <w:numFmt w:val="bullet"/>
+      <w:lvlText w:val=""/>
+      <w:lvlJc w:val="left"/>
+      <w:pPr>
+        <w:ind w:left="2160" w:hanging="360"/>
+      </w:pPr>
+      <w:rPr>
+        <w:rFonts w:ascii="Wingdings" w:hAnsi="Wingdings" w:hint="default"/>
+      </w:rPr>
+    </w:lvl>
+    <w:lvl w:ilvl="3" w:tplc="08090001" w:tentative="1">
+      <w:start w:val="1"/>
+      <w:numFmt w:val="bullet"/>
+      <w:lvlText w:val=""/>
+      <w:lvlJc w:val="left"/>
+      <w:pPr>
+        <w:ind w:left="2880" w:hanging="360"/>
+      </w:pPr>
+      <w:rPr>
+        <w:rFonts w:ascii="Symbol" w:hAnsi="Symbol" w:hint="default"/>
+      </w:rPr>
+    </w:lvl>
+    <w:lvl w:ilvl="4" w:tplc="08090003" w:tentative="1">
+      <w:start w:val="1"/>
+      <w:numFmt w:val="bullet"/>
+      <w:lvlText w:val="o"/>
+      <w:lvlJc w:val="left"/>
+      <w:pPr>
+        <w:ind w:left="3600" w:hanging="360"/>
+      </w:pPr>
+      <w:rPr>
+        <w:rFonts w:ascii="Courier New" w:hAnsi="Courier New" w:cs="Courier New" w:hint="default"/>
+      </w:rPr>
+    </w:lvl>
+    <w:lvl w:ilvl="5" w:tplc="08090005" w:tentative="1">
+      <w:start w:val="1"/>
+      <w:numFmt w:val="bullet"/>
+      <w:lvlText w:val=""/>
+      <w:lvlJc w:val="left"/>
+      <w:pPr>
+        <w:ind w:left="4320" w:hanging="360"/>
+      </w:pPr>
+      <w:rPr>
+        <w:rFonts w:ascii="Wingdings" w:hAnsi="Wingdings" w:hint="default"/>
+      </w:rPr>
+    </w:lvl>
+    <w:lvl w:ilvl="6" w:tplc="08090001" w:tentative="1">
+      <w:start w:val="1"/>
+      <w:numFmt w:val="bullet"/>
+      <w:lvlText w:val=""/>
+      <w:lvlJc w:val="left"/>
+      <w:pPr>
+        <w:ind w:left="5040" w:hanging="360"/>
+      </w:pPr>
+      <w:rPr>
+        <w:rFonts w:ascii="Symbol" w:hAnsi="Symbol" w:hint="default"/>
+      </w:rPr>
+    </w:lvl>
+    <w:lvl w:ilvl="7" w:tplc="08090003" w:tentative="1">
+      <w:start w:val="1"/>
+      <w:numFmt w:val="bullet"/>
+      <w:lvlText w:val="o"/>
+      <w:lvlJc w:val="left"/>
+      <w:pPr>
+        <w:ind w:left="5760" w:hanging="360"/>
+      </w:pPr>
+      <w:rPr>
+        <w:rFonts w:ascii="Courier New" w:hAnsi="Courier New" w:cs="Courier New" w:hint="default"/>
+      </w:rPr>
+    </w:lvl>
+    <w:lvl w:ilvl="8" w:tplc="08090005" w:tentative="1">
+      <w:start w:val="1"/>
+      <w:numFmt w:val="bullet"/>
+      <w:lvlText w:val=""/>
+      <w:lvlJc w:val="left"/>
+      <w:pPr>
+        <w:ind w:left="6480" w:hanging="360"/>
+      </w:pPr>
+      <w:rPr>
+        <w:rFonts w:ascii="Wingdings" w:hAnsi="Wingdings" w:hint="default"/>
+      </w:rPr>
+    </w:lvl>
+  </w:abstractNum>
+  <w:num w:numId="1">
+    <w:abstractNumId w:val="0"/>
+  </w:num>
+</w:numbering>
 </file>
 
 <file path=word/styles.xml><?xml version="1.0" encoding="utf-8"?>
@@ -482,6 +1219,17 @@
     <w:semiHidden/>
     <w:unhideWhenUsed/>
   </w:style>
+  <w:style w:type="paragraph" w:styleId="ListParagraph">
+    <w:name w:val="List Paragraph"/>
+    <w:basedOn w:val="Normal"/>
+    <w:uiPriority w:val="34"/>
+    <w:qFormat/>
+    <w:rsid w:val="00DA450D"/>
+    <w:pPr>
+      <w:ind w:left="720"/>
+      <w:contextualSpacing/>
+    </w:pPr>
+  </w:style>
 </w:styles>
 </file>
 

</xml_diff>

<commit_message>
I mistakenly named regions as lands.. so had to change at least the logs
</commit_message>
<xml_diff>
--- a/CS481/honours/DiceWars/Documentation.docx
+++ b/CS481/honours/DiceWars/Documentation.docx
@@ -71,7 +71,23 @@
           <w:sz w:val="24"/>
           <w:szCs w:val="24"/>
         </w:rPr>
-        <w:t>May 04, 2020</w:t>
+        <w:t xml:space="preserve">May </w:t>
+      </w:r>
+      <w:r>
+        <w:rPr>
+          <w:rFonts w:ascii="Cambria" w:hAnsi="Cambria"/>
+          <w:sz w:val="24"/>
+          <w:szCs w:val="24"/>
+        </w:rPr>
+        <w:t>14</w:t>
+      </w:r>
+      <w:r>
+        <w:rPr>
+          <w:rFonts w:ascii="Cambria" w:hAnsi="Cambria"/>
+          <w:sz w:val="24"/>
+          <w:szCs w:val="24"/>
+        </w:rPr>
+        <w:t>, 2020</w:t>
       </w:r>
     </w:p>
     <w:p>
@@ -92,23 +108,13 @@
         </w:rPr>
         <w:t>Honours Project</w:t>
       </w:r>
-    </w:p>
-    <w:p>
-      <w:pPr>
-        <w:spacing w:line="480" w:lineRule="auto"/>
-        <w:rPr>
-          <w:rFonts w:ascii="Cambria" w:hAnsi="Cambria"/>
-          <w:sz w:val="24"/>
-          <w:szCs w:val="24"/>
-        </w:rPr>
-      </w:pPr>
-      <w:r>
-        <w:rPr>
-          <w:rFonts w:ascii="Cambria" w:hAnsi="Cambria"/>
-          <w:sz w:val="24"/>
-          <w:szCs w:val="24"/>
-        </w:rPr>
-        <w:t>Dice Wars</w:t>
+      <w:r>
+        <w:rPr>
+          <w:rFonts w:ascii="Cambria" w:hAnsi="Cambria"/>
+          <w:sz w:val="24"/>
+          <w:szCs w:val="24"/>
+        </w:rPr>
+        <w:t>: Dice Wars</w:t>
       </w:r>
     </w:p>
     <w:p>
@@ -141,20 +147,38 @@
     <w:p>
       <w:pPr>
         <w:spacing w:line="480" w:lineRule="auto"/>
-        <w:rPr>
-          <w:rFonts w:ascii="Cambria" w:hAnsi="Cambria"/>
-          <w:sz w:val="24"/>
-          <w:szCs w:val="24"/>
-        </w:rPr>
-      </w:pPr>
-      <w:r>
-        <w:rPr>
-          <w:rFonts w:ascii="Cambria" w:hAnsi="Cambria"/>
-          <w:sz w:val="24"/>
-          <w:szCs w:val="24"/>
-        </w:rPr>
-        <w:tab/>
+        <w:ind w:firstLine="720"/>
+        <w:rPr>
+          <w:rFonts w:ascii="Cambria" w:hAnsi="Cambria"/>
+          <w:sz w:val="24"/>
+          <w:szCs w:val="24"/>
+        </w:rPr>
+      </w:pPr>
+      <w:r>
+        <w:rPr>
+          <w:rFonts w:ascii="Cambria" w:hAnsi="Cambria"/>
+          <w:sz w:val="24"/>
+          <w:szCs w:val="24"/>
+        </w:rPr>
         <w:t>How is this related to this Honours project?</w:t>
+      </w:r>
+    </w:p>
+    <w:p>
+      <w:pPr>
+        <w:spacing w:line="480" w:lineRule="auto"/>
+        <w:rPr>
+          <w:rFonts w:ascii="Cambria" w:hAnsi="Cambria"/>
+          <w:sz w:val="24"/>
+          <w:szCs w:val="24"/>
+        </w:rPr>
+      </w:pPr>
+      <w:r>
+        <w:rPr>
+          <w:rFonts w:ascii="Cambria" w:hAnsi="Cambria"/>
+          <w:sz w:val="24"/>
+          <w:szCs w:val="24"/>
+        </w:rPr>
+        <w:t>Dice Wars</w:t>
       </w:r>
     </w:p>
     <w:p>
@@ -189,7 +213,71 @@
           <w:sz w:val="24"/>
           <w:szCs w:val="24"/>
         </w:rPr>
-        <w:t xml:space="preserve"> implemented is similar to risk, but a much shorter game, obviously depending on the number of players.</w:t>
+        <w:t xml:space="preserve"> implemented</w:t>
+      </w:r>
+      <w:r>
+        <w:rPr>
+          <w:rFonts w:ascii="Cambria" w:hAnsi="Cambria"/>
+          <w:sz w:val="24"/>
+          <w:szCs w:val="24"/>
+        </w:rPr>
+        <w:t>,</w:t>
+      </w:r>
+      <w:r>
+        <w:rPr>
+          <w:rFonts w:ascii="Cambria" w:hAnsi="Cambria"/>
+          <w:sz w:val="24"/>
+          <w:szCs w:val="24"/>
+        </w:rPr>
+        <w:t xml:space="preserve"> is </w:t>
+      </w:r>
+      <w:r>
+        <w:rPr>
+          <w:rFonts w:ascii="Cambria" w:hAnsi="Cambria"/>
+          <w:sz w:val="24"/>
+          <w:szCs w:val="24"/>
+        </w:rPr>
+        <w:t>very much alike</w:t>
+      </w:r>
+      <w:r>
+        <w:rPr>
+          <w:rFonts w:ascii="Cambria" w:hAnsi="Cambria"/>
+          <w:sz w:val="24"/>
+          <w:szCs w:val="24"/>
+        </w:rPr>
+        <w:t xml:space="preserve"> risk, but </w:t>
+      </w:r>
+      <w:r>
+        <w:rPr>
+          <w:rFonts w:ascii="Cambria" w:hAnsi="Cambria"/>
+          <w:sz w:val="24"/>
+          <w:szCs w:val="24"/>
+        </w:rPr>
+        <w:t xml:space="preserve">it’s </w:t>
+      </w:r>
+      <w:r>
+        <w:rPr>
+          <w:rFonts w:ascii="Cambria" w:hAnsi="Cambria"/>
+          <w:sz w:val="24"/>
+          <w:szCs w:val="24"/>
+        </w:rPr>
+        <w:t xml:space="preserve">a much shorter game, </w:t>
+      </w:r>
+      <w:r>
+        <w:rPr>
+          <w:rFonts w:ascii="Cambria" w:hAnsi="Cambria"/>
+          <w:sz w:val="24"/>
+          <w:szCs w:val="24"/>
+        </w:rPr>
+        <w:t>although that can change very quickly if you have numerous players</w:t>
+      </w:r>
+      <w:r>
+        <w:rPr>
+          <w:rFonts w:ascii="Cambria" w:hAnsi="Cambria"/>
+          <w:sz w:val="24"/>
+          <w:szCs w:val="24"/>
+        </w:rPr>
+        <w:t>.</w:t>
       </w:r>
     </w:p>
     <w:p>
@@ -282,12 +370,39 @@
           <w:szCs w:val="24"/>
         </w:rPr>
       </w:pPr>
-      <w:r>
-        <w:rPr>
-          <w:rFonts w:ascii="Cambria" w:hAnsi="Cambria"/>
-          <w:sz w:val="24"/>
-          <w:szCs w:val="24"/>
-        </w:rPr>
+    </w:p>
+    <w:p>
+      <w:pPr>
+        <w:tabs>
+          <w:tab w:val="left" w:pos="2403"/>
+        </w:tabs>
+        <w:spacing w:line="480" w:lineRule="auto"/>
+        <w:rPr>
+          <w:rFonts w:ascii="Cambria" w:hAnsi="Cambria"/>
+          <w:sz w:val="24"/>
+          <w:szCs w:val="24"/>
+        </w:rPr>
+      </w:pPr>
+    </w:p>
+    <w:p>
+      <w:pPr>
+        <w:tabs>
+          <w:tab w:val="left" w:pos="2403"/>
+        </w:tabs>
+        <w:spacing w:line="480" w:lineRule="auto"/>
+        <w:rPr>
+          <w:rFonts w:ascii="Cambria" w:hAnsi="Cambria"/>
+          <w:sz w:val="24"/>
+          <w:szCs w:val="24"/>
+        </w:rPr>
+      </w:pPr>
+      <w:r>
+        <w:rPr>
+          <w:rFonts w:ascii="Cambria" w:hAnsi="Cambria"/>
+          <w:sz w:val="24"/>
+          <w:szCs w:val="24"/>
+        </w:rPr>
+        <w:lastRenderedPageBreak/>
         <w:t>Implementation</w:t>
       </w:r>
     </w:p>
@@ -306,25 +421,6 @@
           <w:sz w:val="24"/>
           <w:szCs w:val="24"/>
         </w:rPr>
-        <w:t>UI</w:t>
-      </w:r>
-    </w:p>
-    <w:p>
-      <w:pPr>
-        <w:spacing w:line="480" w:lineRule="auto"/>
-        <w:rPr>
-          <w:rFonts w:ascii="Cambria" w:hAnsi="Cambria"/>
-          <w:sz w:val="24"/>
-          <w:szCs w:val="24"/>
-        </w:rPr>
-      </w:pPr>
-      <w:r>
-        <w:rPr>
-          <w:rFonts w:ascii="Cambria" w:hAnsi="Cambria"/>
-          <w:sz w:val="24"/>
-          <w:szCs w:val="24"/>
-        </w:rPr>
-        <w:lastRenderedPageBreak/>
         <w:tab/>
         <w:t>My initial thoughts were to create a superficial C</w:t>
       </w:r>
@@ -395,16 +491,14 @@
         </w:rPr>
         <w:t>The start up screen does give you the quick instructions as to what these actions are and do.</w:t>
       </w:r>
-    </w:p>
-    <w:p>
-      <w:pPr>
-        <w:spacing w:line="480" w:lineRule="auto"/>
-        <w:rPr>
-          <w:rFonts w:ascii="Cambria" w:hAnsi="Cambria"/>
-          <w:sz w:val="24"/>
-          <w:szCs w:val="24"/>
-        </w:rPr>
-      </w:pPr>
+      <w:r>
+        <w:rPr>
+          <w:rFonts w:ascii="Cambria" w:hAnsi="Cambria"/>
+          <w:sz w:val="24"/>
+          <w:szCs w:val="24"/>
+        </w:rPr>
+        <w:t xml:space="preserve"> Like left click to select and right click to pass.</w:t>
+      </w:r>
     </w:p>
     <w:p>
       <w:pPr>
@@ -507,6 +601,7 @@
     <w:p>
       <w:pPr>
         <w:spacing w:line="480" w:lineRule="auto"/>
+        <w:ind w:firstLine="720"/>
         <w:rPr>
           <w:rFonts w:ascii="Cambria" w:hAnsi="Cambria"/>
           <w:sz w:val="24"/>
@@ -521,16 +616,14 @@
         </w:rPr>
         <w:t>The user is required to launch the game using: ‘python run_game.py’</w:t>
       </w:r>
-    </w:p>
-    <w:p>
-      <w:pPr>
-        <w:spacing w:line="480" w:lineRule="auto"/>
-        <w:rPr>
-          <w:rFonts w:ascii="Cambria" w:hAnsi="Cambria"/>
-          <w:sz w:val="24"/>
-          <w:szCs w:val="24"/>
-        </w:rPr>
-      </w:pPr>
+      <w:r>
+        <w:rPr>
+          <w:rFonts w:ascii="Cambria" w:hAnsi="Cambria"/>
+          <w:sz w:val="24"/>
+          <w:szCs w:val="24"/>
+        </w:rPr>
+        <w:t xml:space="preserve">. </w:t>
+      </w:r>
       <w:r>
         <w:rPr>
           <w:rFonts w:ascii="Cambria" w:hAnsi="Cambria"/>
@@ -543,19 +636,95 @@
     <w:p>
       <w:pPr>
         <w:spacing w:line="480" w:lineRule="auto"/>
-        <w:rPr>
-          <w:rFonts w:ascii="Cambria" w:hAnsi="Cambria"/>
-          <w:sz w:val="24"/>
-          <w:szCs w:val="24"/>
-        </w:rPr>
-      </w:pPr>
-      <w:r>
-        <w:rPr>
-          <w:rFonts w:ascii="Cambria" w:hAnsi="Cambria"/>
-          <w:sz w:val="24"/>
-          <w:szCs w:val="24"/>
-        </w:rPr>
-        <w:t xml:space="preserve">The user can change the number of players by clicking on the number next to it. </w:t>
+        <w:ind w:firstLine="720"/>
+        <w:rPr>
+          <w:rFonts w:ascii="Cambria" w:hAnsi="Cambria"/>
+          <w:sz w:val="24"/>
+          <w:szCs w:val="24"/>
+        </w:rPr>
+      </w:pPr>
+      <w:r>
+        <w:rPr>
+          <w:rFonts w:ascii="Cambria" w:hAnsi="Cambria"/>
+          <w:sz w:val="24"/>
+          <w:szCs w:val="24"/>
+        </w:rPr>
+        <w:t xml:space="preserve">The user can change the number of players by </w:t>
+      </w:r>
+      <w:r>
+        <w:rPr>
+          <w:rFonts w:ascii="Cambria" w:hAnsi="Cambria"/>
+          <w:sz w:val="24"/>
+          <w:szCs w:val="24"/>
+        </w:rPr>
+        <w:t xml:space="preserve">quite simply </w:t>
+      </w:r>
+      <w:r>
+        <w:rPr>
+          <w:rFonts w:ascii="Cambria" w:hAnsi="Cambria"/>
+          <w:sz w:val="24"/>
+          <w:szCs w:val="24"/>
+        </w:rPr>
+        <w:t>clicking on the number</w:t>
+      </w:r>
+      <w:r>
+        <w:rPr>
+          <w:rFonts w:ascii="Cambria" w:hAnsi="Cambria"/>
+          <w:sz w:val="24"/>
+          <w:szCs w:val="24"/>
+        </w:rPr>
+        <w:t xml:space="preserve"> itself</w:t>
+      </w:r>
+      <w:r>
+        <w:rPr>
+          <w:rFonts w:ascii="Cambria" w:hAnsi="Cambria"/>
+          <w:sz w:val="24"/>
+          <w:szCs w:val="24"/>
+        </w:rPr>
+        <w:t>.</w:t>
+      </w:r>
+      <w:r>
+        <w:rPr>
+          <w:rFonts w:ascii="Cambria" w:hAnsi="Cambria"/>
+          <w:sz w:val="24"/>
+          <w:szCs w:val="24"/>
+        </w:rPr>
+        <w:t xml:space="preserve"> </w:t>
+      </w:r>
+      <w:r>
+        <w:rPr>
+          <w:rFonts w:ascii="Cambria" w:hAnsi="Cambria"/>
+          <w:sz w:val="24"/>
+          <w:szCs w:val="24"/>
+        </w:rPr>
+        <w:t>Now when playing it, in order to execute an action, you will first have to select any of your region with more than 1 die, then select a neighbouring region belonging to any other player. These are all left clicks. If you decide to select a different land instead, you will first have to deselect, the selected land first.</w:t>
+      </w:r>
+    </w:p>
+    <w:p>
+      <w:pPr>
+        <w:spacing w:line="480" w:lineRule="auto"/>
+        <w:ind w:firstLine="720"/>
+        <w:rPr>
+          <w:rFonts w:ascii="Cambria" w:hAnsi="Cambria"/>
+          <w:sz w:val="24"/>
+          <w:szCs w:val="24"/>
+        </w:rPr>
+      </w:pPr>
+      <w:r>
+        <w:rPr>
+          <w:rFonts w:ascii="Cambria" w:hAnsi="Cambria"/>
+          <w:sz w:val="24"/>
+          <w:szCs w:val="24"/>
+        </w:rPr>
+        <w:t>That is</w:t>
+      </w:r>
+      <w:r>
+        <w:rPr>
+          <w:rFonts w:ascii="Cambria" w:hAnsi="Cambria"/>
+          <w:sz w:val="24"/>
+          <w:szCs w:val="24"/>
+        </w:rPr>
+        <w:t xml:space="preserve"> really it, if you know how Dice Wars works, these instructions should be enough for you to play this game.</w:t>
       </w:r>
     </w:p>
     <w:p>

</xml_diff>